<commit_message>
Justo Vargas - Corregido GDD NEA Game
</commit_message>
<xml_diff>
--- a/NEA Games/Docs/GDD - AIR FORCE FIRE FIGHTER-A Rescue Adventure.docx
+++ b/NEA Games/Docs/GDD - AIR FORCE FIRE FIGHTER-A Rescue Adventure.docx
@@ -1,6 +1,6 @@
 
 <file path=word/document.xml><?xml version="1.0" encoding="utf-8"?>
-<w:document xmlns:wpc="http://schemas.microsoft.com/office/word/2010/wordprocessingCanvas" xmlns:mc="http://schemas.openxmlformats.org/markup-compatibility/2006" xmlns:o="urn:schemas-microsoft-com:office:office" xmlns:r="http://schemas.openxmlformats.org/officeDocument/2006/relationships" xmlns:m="http://schemas.openxmlformats.org/officeDocument/2006/math" xmlns:v="urn:schemas-microsoft-com:vml" xmlns:wp14="http://schemas.microsoft.com/office/word/2010/wordprocessingDrawing" xmlns:wp="http://schemas.openxmlformats.org/drawingml/2006/wordprocessingDrawing" xmlns:w10="urn:schemas-microsoft-com:office:word" xmlns:w="http://schemas.openxmlformats.org/wordprocessingml/2006/main" xmlns:w14="http://schemas.microsoft.com/office/word/2010/wordml" xmlns:wpg="http://schemas.microsoft.com/office/word/2010/wordprocessingGroup" xmlns:wpi="http://schemas.microsoft.com/office/word/2010/wordprocessingInk" xmlns:wne="http://schemas.microsoft.com/office/word/2006/wordml" xmlns:wps="http://schemas.microsoft.com/office/word/2010/wordprocessingShape" mc:Ignorable="w14 wp14">
+<w:document xmlns:ve="http://schemas.openxmlformats.org/markup-compatibility/2006" xmlns:o="urn:schemas-microsoft-com:office:office" xmlns:r="http://schemas.openxmlformats.org/officeDocument/2006/relationships" xmlns:m="http://schemas.openxmlformats.org/officeDocument/2006/math" xmlns:v="urn:schemas-microsoft-com:vml" xmlns:wp="http://schemas.openxmlformats.org/drawingml/2006/wordprocessingDrawing" xmlns:w10="urn:schemas-microsoft-com:office:word" xmlns:w="http://schemas.openxmlformats.org/wordprocessingml/2006/main" xmlns:wne="http://schemas.microsoft.com/office/word/2006/wordml">
   <w:body>
     <w:p>
       <w:pPr>
@@ -101,7 +101,7 @@
           <w:rFonts w:ascii="Times New Roman" w:eastAsia="Times New Roman" w:hAnsi="Times New Roman" w:cs="Times New Roman"/>
           <w:sz w:val="24"/>
           <w:szCs w:val="24"/>
-          <w:lang w:eastAsia="es-AR"/>
+          <w:lang w:val="en-US" w:eastAsia="es-AR"/>
         </w:rPr>
       </w:pPr>
       <w:r>
@@ -110,103 +110,49 @@
           <w:color w:val="000000"/>
           <w:sz w:val="36"/>
           <w:szCs w:val="36"/>
-          <w:lang w:eastAsia="es-AR"/>
-        </w:rPr>
-        <w:t>AIR FORCE FIRE</w:t>
-      </w:r>
+          <w:lang w:val="en-US" w:eastAsia="es-AR"/>
+        </w:rPr>
+        <w:t xml:space="preserve">AIR FORCE FIREFIGHTER: </w:t>
+      </w:r>
+    </w:p>
+    <w:p>
+      <w:pPr>
+        <w:spacing w:after="0" w:line="240" w:lineRule="auto"/>
+        <w:jc w:val="center"/>
+        <w:rPr>
+          <w:rFonts w:ascii="Times New Roman" w:eastAsia="Times New Roman" w:hAnsi="Times New Roman" w:cs="Times New Roman"/>
+          <w:sz w:val="24"/>
+          <w:szCs w:val="24"/>
+          <w:lang w:val="en-US" w:eastAsia="es-AR"/>
+        </w:rPr>
+      </w:pPr>
       <w:r>
         <w:rPr>
           <w:rFonts w:ascii="Calibri" w:eastAsia="Times New Roman" w:hAnsi="Calibri" w:cs="Times New Roman"/>
           <w:color w:val="000000"/>
           <w:sz w:val="36"/>
           <w:szCs w:val="36"/>
-          <w:lang w:eastAsia="es-AR"/>
-        </w:rPr>
-        <w:t xml:space="preserve">FIGHTER: </w:t>
-      </w:r>
-    </w:p>
-    <w:p>
-      <w:pPr>
-        <w:spacing w:after="0" w:line="240" w:lineRule="auto"/>
-        <w:jc w:val="center"/>
-        <w:rPr>
-          <w:rFonts w:ascii="Times New Roman" w:eastAsia="Times New Roman" w:hAnsi="Times New Roman" w:cs="Times New Roman"/>
-          <w:sz w:val="24"/>
-          <w:szCs w:val="24"/>
-          <w:lang w:eastAsia="es-AR"/>
-        </w:rPr>
-      </w:pPr>
-      <w:r>
-        <w:rPr>
-          <w:rFonts w:ascii="Calibri" w:eastAsia="Times New Roman" w:hAnsi="Calibri" w:cs="Times New Roman"/>
-          <w:color w:val="000000"/>
-          <w:sz w:val="36"/>
-          <w:szCs w:val="36"/>
-          <w:lang w:eastAsia="es-AR"/>
-        </w:rPr>
-        <w:t xml:space="preserve">A </w:t>
-      </w:r>
-      <w:proofErr w:type="spellStart"/>
-      <w:r>
-        <w:rPr>
-          <w:rFonts w:ascii="Calibri" w:eastAsia="Times New Roman" w:hAnsi="Calibri" w:cs="Times New Roman"/>
-          <w:color w:val="000000"/>
-          <w:sz w:val="36"/>
-          <w:szCs w:val="36"/>
-          <w:lang w:eastAsia="es-AR"/>
-        </w:rPr>
-        <w:t>Rescue</w:t>
-      </w:r>
-      <w:proofErr w:type="spellEnd"/>
-      <w:r>
-        <w:rPr>
-          <w:rFonts w:ascii="Calibri" w:eastAsia="Times New Roman" w:hAnsi="Calibri" w:cs="Times New Roman"/>
-          <w:color w:val="000000"/>
-          <w:sz w:val="36"/>
-          <w:szCs w:val="36"/>
-          <w:lang w:eastAsia="es-AR"/>
-        </w:rPr>
-        <w:t xml:space="preserve"> </w:t>
-      </w:r>
-      <w:proofErr w:type="spellStart"/>
-      <w:r>
-        <w:rPr>
-          <w:rFonts w:ascii="Calibri" w:eastAsia="Times New Roman" w:hAnsi="Calibri" w:cs="Times New Roman"/>
-          <w:color w:val="000000"/>
-          <w:sz w:val="36"/>
-          <w:szCs w:val="36"/>
-          <w:lang w:eastAsia="es-AR"/>
-        </w:rPr>
-        <w:t>A</w:t>
-      </w:r>
-      <w:r>
-        <w:rPr>
-          <w:rFonts w:ascii="Calibri" w:eastAsia="Times New Roman" w:hAnsi="Calibri" w:cs="Times New Roman"/>
-          <w:color w:val="000000"/>
-          <w:sz w:val="36"/>
-          <w:szCs w:val="36"/>
-          <w:lang w:eastAsia="es-AR"/>
-        </w:rPr>
-        <w:t>dventure</w:t>
-      </w:r>
-      <w:proofErr w:type="spellEnd"/>
-    </w:p>
-    <w:p>
-      <w:pPr>
-        <w:spacing w:after="0" w:line="240" w:lineRule="auto"/>
-        <w:rPr>
-          <w:rFonts w:ascii="Times New Roman" w:eastAsia="Times New Roman" w:hAnsi="Times New Roman" w:cs="Times New Roman"/>
-          <w:sz w:val="24"/>
-          <w:szCs w:val="24"/>
-          <w:lang w:eastAsia="es-AR"/>
-        </w:rPr>
-      </w:pPr>
-      <w:r>
-        <w:rPr>
-          <w:rFonts w:ascii="Times New Roman" w:eastAsia="Times New Roman" w:hAnsi="Times New Roman" w:cs="Times New Roman"/>
-          <w:sz w:val="24"/>
-          <w:szCs w:val="24"/>
-          <w:lang w:eastAsia="es-AR"/>
+          <w:lang w:val="en-US" w:eastAsia="es-AR"/>
+        </w:rPr>
+        <w:t>A Rescue Adventure</w:t>
+      </w:r>
+    </w:p>
+    <w:p>
+      <w:pPr>
+        <w:spacing w:after="0" w:line="240" w:lineRule="auto"/>
+        <w:rPr>
+          <w:rFonts w:ascii="Times New Roman" w:eastAsia="Times New Roman" w:hAnsi="Times New Roman" w:cs="Times New Roman"/>
+          <w:sz w:val="24"/>
+          <w:szCs w:val="24"/>
+          <w:lang w:val="en-US" w:eastAsia="es-AR"/>
+        </w:rPr>
+      </w:pPr>
+      <w:r>
+        <w:rPr>
+          <w:rFonts w:ascii="Times New Roman" w:eastAsia="Times New Roman" w:hAnsi="Times New Roman" w:cs="Times New Roman"/>
+          <w:sz w:val="24"/>
+          <w:szCs w:val="24"/>
+          <w:lang w:val="en-US" w:eastAsia="es-AR"/>
         </w:rPr>
         <w:br/>
       </w:r>
@@ -550,7 +496,7 @@
           <w:bottom w:w="15" w:type="dxa"/>
           <w:right w:w="15" w:type="dxa"/>
         </w:tblCellMar>
-        <w:tblLook w:val="04A0" w:firstRow="1" w:lastRow="0" w:firstColumn="1" w:lastColumn="0" w:noHBand="0" w:noVBand="1"/>
+        <w:tblLook w:val="04A0"/>
       </w:tblPr>
       <w:tblGrid>
         <w:gridCol w:w="939"/>
@@ -2308,29 +2254,7 @@
           <w:szCs w:val="24"/>
           <w:lang w:eastAsia="es-AR"/>
         </w:rPr>
-        <w:t xml:space="preserve">Existirán distintos tipos de fuego, cada uno con un color </w:t>
-      </w:r>
-      <w:proofErr w:type="gramStart"/>
-      <w:r>
-        <w:rPr>
-          <w:rFonts w:eastAsia="Times New Roman" w:cs="Times New Roman"/>
-          <w:color w:val="000000"/>
-          <w:sz w:val="24"/>
-          <w:szCs w:val="24"/>
-          <w:lang w:eastAsia="es-AR"/>
-        </w:rPr>
-        <w:t>característico(</w:t>
-      </w:r>
-      <w:proofErr w:type="gramEnd"/>
-      <w:r>
-        <w:rPr>
-          <w:rFonts w:eastAsia="Times New Roman" w:cs="Times New Roman"/>
-          <w:color w:val="000000"/>
-          <w:sz w:val="24"/>
-          <w:szCs w:val="24"/>
-          <w:lang w:eastAsia="es-AR"/>
-        </w:rPr>
-        <w:t>azul-rojo, verde-rojo, naranja-rojo) : dependiendo del tipo de fuego se necesitará algo específico para apagarlo, y habrán varios elementos para extinguir cada tipo de fuego.</w:t>
+        <w:t>Existirán distintos tipos de fuego, cada uno con un color característico(azul-rojo, verde-rojo, naranja-rojo) : dependiendo del tipo de fuego se necesitará algo específico para apagarlo, y habrán varios elementos para extinguir cada tipo de fuego.</w:t>
       </w:r>
     </w:p>
     <w:p>
@@ -2810,29 +2734,7 @@
           <w:szCs w:val="23"/>
           <w:lang w:eastAsia="es-AR"/>
         </w:rPr>
-        <w:t xml:space="preserve"> y primero auxilios, y  se dedica a dar charlas de concientización sobre incendios. A partir de </w:t>
-      </w:r>
-      <w:proofErr w:type="gramStart"/>
-      <w:r>
-        <w:rPr>
-          <w:rFonts w:eastAsia="Times New Roman" w:cs="Times New Roman"/>
-          <w:color w:val="000000"/>
-          <w:sz w:val="24"/>
-          <w:szCs w:val="23"/>
-          <w:lang w:eastAsia="es-AR"/>
-        </w:rPr>
-        <w:t>un</w:t>
-      </w:r>
-      <w:proofErr w:type="gramEnd"/>
-      <w:r>
-        <w:rPr>
-          <w:rFonts w:eastAsia="Times New Roman" w:cs="Times New Roman"/>
-          <w:color w:val="000000"/>
-          <w:sz w:val="24"/>
-          <w:szCs w:val="23"/>
-          <w:lang w:eastAsia="es-AR"/>
-        </w:rPr>
-        <w:t xml:space="preserve"> gran explosión del tablero eléctrico en la facultad de Ingeniería de </w:t>
+        <w:t xml:space="preserve"> y primero auxilios, y  se dedica a dar charlas de concientización sobre incendios. A partir de un gran explosión del tablero eléctrico en la facultad de Ingeniería de </w:t>
       </w:r>
       <w:proofErr w:type="spellStart"/>
       <w:r>
@@ -3218,6 +3120,15 @@
       </w:r>
     </w:p>
     <w:p>
+      <w:pPr>
+        <w:rPr>
+          <w:rFonts w:eastAsia="Times New Roman" w:cs="Times New Roman"/>
+          <w:color w:val="000000"/>
+          <w:sz w:val="24"/>
+          <w:szCs w:val="24"/>
+          <w:lang w:eastAsia="es-AR"/>
+        </w:rPr>
+      </w:pPr>
       <w:r>
         <w:rPr>
           <w:rFonts w:eastAsia="Times New Roman" w:cs="Times New Roman"/>
@@ -3227,6 +3138,120 @@
           <w:lang w:eastAsia="es-AR"/>
         </w:rPr>
         <w:t>El juego propone el ingreso de Rubens a través de la azotea del edificio a partir del cual ingresa al último nivel (nivel 10), ya que el acceso principal al edificio se encuentra bloqueado por feroces llamas y escombros muy peligrosos, y éste deberá descender en por el edificio, nivel a nivel , rescatando y anulando adecuadamente los focos de incendio. Al final, deberá encontrar a su hijo que se encuentra atrapado en el primer nivel para luego lograr salir con vida y así evitar otra tragedia más en su vida.</w:t>
+      </w:r>
+    </w:p>
+    <w:p>
+      <w:pPr>
+        <w:rPr>
+          <w:rFonts w:eastAsia="Times New Roman" w:cs="Times New Roman"/>
+          <w:color w:val="000000"/>
+          <w:sz w:val="24"/>
+          <w:szCs w:val="24"/>
+          <w:lang w:eastAsia="es-AR"/>
+        </w:rPr>
+      </w:pPr>
+    </w:p>
+    <w:p>
+      <w:pPr>
+        <w:rPr>
+          <w:color w:val="FF0000"/>
+        </w:rPr>
+      </w:pPr>
+      <w:r>
+        <w:rPr>
+          <w:rFonts w:eastAsia="Times New Roman" w:cs="Times New Roman"/>
+          <w:color w:val="FF0000"/>
+          <w:sz w:val="24"/>
+          <w:szCs w:val="24"/>
+          <w:lang w:eastAsia="es-AR"/>
+        </w:rPr>
+        <w:t>Seria</w:t>
+      </w:r>
+      <w:r>
+        <w:rPr>
+          <w:rFonts w:eastAsia="Times New Roman" w:cs="Times New Roman"/>
+          <w:color w:val="FF0000"/>
+          <w:sz w:val="24"/>
+          <w:szCs w:val="24"/>
+          <w:lang w:eastAsia="es-AR"/>
+        </w:rPr>
+        <w:t xml:space="preserve"> copado que la universidad se la </w:t>
+      </w:r>
+      <w:proofErr w:type="spellStart"/>
+      <w:r>
+        <w:rPr>
+          <w:rFonts w:eastAsia="Times New Roman" w:cs="Times New Roman"/>
+          <w:color w:val="FF0000"/>
+          <w:sz w:val="24"/>
+          <w:szCs w:val="24"/>
+          <w:lang w:eastAsia="es-AR"/>
+        </w:rPr>
+        <w:t>FRRe</w:t>
+      </w:r>
+      <w:proofErr w:type="spellEnd"/>
+      <w:r>
+        <w:rPr>
+          <w:rFonts w:eastAsia="Times New Roman" w:cs="Times New Roman"/>
+          <w:color w:val="FF0000"/>
+          <w:sz w:val="24"/>
+          <w:szCs w:val="24"/>
+          <w:lang w:eastAsia="es-AR"/>
+        </w:rPr>
+        <w:t xml:space="preserve">, que les parece? hacer los niveles los </w:t>
+      </w:r>
+      <w:proofErr w:type="spellStart"/>
+      <w:r>
+        <w:rPr>
+          <w:rFonts w:eastAsia="Times New Roman" w:cs="Times New Roman"/>
+          <w:color w:val="FF0000"/>
+          <w:sz w:val="24"/>
+          <w:szCs w:val="24"/>
+          <w:lang w:eastAsia="es-AR"/>
+        </w:rPr>
+        <w:t>mas</w:t>
+      </w:r>
+      <w:proofErr w:type="spellEnd"/>
+      <w:r>
+        <w:rPr>
+          <w:rFonts w:eastAsia="Times New Roman" w:cs="Times New Roman"/>
+          <w:color w:val="FF0000"/>
+          <w:sz w:val="24"/>
+          <w:szCs w:val="24"/>
+          <w:lang w:eastAsia="es-AR"/>
+        </w:rPr>
+        <w:t xml:space="preserve"> parecido a los lugares que hoy conocemos...</w:t>
+      </w:r>
+      <w:r>
+        <w:rPr>
+          <w:rFonts w:eastAsia="Times New Roman" w:cs="Times New Roman"/>
+          <w:color w:val="FF0000"/>
+          <w:sz w:val="24"/>
+          <w:szCs w:val="24"/>
+          <w:lang w:eastAsia="es-AR"/>
+        </w:rPr>
+        <w:t xml:space="preserve"> Por lo </w:t>
+      </w:r>
+      <w:proofErr w:type="spellStart"/>
+      <w:r>
+        <w:rPr>
+          <w:rFonts w:eastAsia="Times New Roman" w:cs="Times New Roman"/>
+          <w:color w:val="FF0000"/>
+          <w:sz w:val="24"/>
+          <w:szCs w:val="24"/>
+          <w:lang w:eastAsia="es-AR"/>
+        </w:rPr>
+        <w:t>demas</w:t>
+      </w:r>
+      <w:proofErr w:type="spellEnd"/>
+      <w:r>
+        <w:rPr>
+          <w:rFonts w:eastAsia="Times New Roman" w:cs="Times New Roman"/>
+          <w:color w:val="FF0000"/>
+          <w:sz w:val="24"/>
+          <w:szCs w:val="24"/>
+          <w:lang w:eastAsia="es-AR"/>
+        </w:rPr>
+        <w:t xml:space="preserve"> perfecto hasta aca...</w:t>
       </w:r>
     </w:p>
     <w:sectPr>
@@ -3240,7 +3265,7 @@
 </file>
 
 <file path=word/numbering.xml><?xml version="1.0" encoding="utf-8"?>
-<w:numbering xmlns:wpc="http://schemas.microsoft.com/office/word/2010/wordprocessingCanvas" xmlns:mc="http://schemas.openxmlformats.org/markup-compatibility/2006" xmlns:o="urn:schemas-microsoft-com:office:office" xmlns:r="http://schemas.openxmlformats.org/officeDocument/2006/relationships" xmlns:m="http://schemas.openxmlformats.org/officeDocument/2006/math" xmlns:v="urn:schemas-microsoft-com:vml" xmlns:wp14="http://schemas.microsoft.com/office/word/2010/wordprocessingDrawing" xmlns:wp="http://schemas.openxmlformats.org/drawingml/2006/wordprocessingDrawing" xmlns:w10="urn:schemas-microsoft-com:office:word" xmlns:w="http://schemas.openxmlformats.org/wordprocessingml/2006/main" xmlns:w14="http://schemas.microsoft.com/office/word/2010/wordml" xmlns:wpg="http://schemas.microsoft.com/office/word/2010/wordprocessingGroup" xmlns:wpi="http://schemas.microsoft.com/office/word/2010/wordprocessingInk" xmlns:wne="http://schemas.microsoft.com/office/word/2006/wordml" xmlns:wps="http://schemas.microsoft.com/office/word/2010/wordprocessingShape" mc:Ignorable="w14 wp14">
+<w:numbering xmlns:ve="http://schemas.openxmlformats.org/markup-compatibility/2006" xmlns:o="urn:schemas-microsoft-com:office:office" xmlns:r="http://schemas.openxmlformats.org/officeDocument/2006/relationships" xmlns:m="http://schemas.openxmlformats.org/officeDocument/2006/math" xmlns:v="urn:schemas-microsoft-com:vml" xmlns:wp="http://schemas.openxmlformats.org/drawingml/2006/wordprocessingDrawing" xmlns:w10="urn:schemas-microsoft-com:office:word" xmlns:w="http://schemas.openxmlformats.org/wordprocessingml/2006/main" xmlns:wne="http://schemas.microsoft.com/office/word/2006/wordml">
   <w:abstractNum w:abstractNumId="0">
     <w:nsid w:val="0C4576EA"/>
     <w:multiLevelType w:val="multilevel"/>
@@ -3853,7 +3878,7 @@
 </file>
 
 <file path=word/styles.xml><?xml version="1.0" encoding="utf-8"?>
-<w:styles xmlns:mc="http://schemas.openxmlformats.org/markup-compatibility/2006" xmlns:r="http://schemas.openxmlformats.org/officeDocument/2006/relationships" xmlns:w="http://schemas.openxmlformats.org/wordprocessingml/2006/main" xmlns:w14="http://schemas.microsoft.com/office/word/2010/wordml" mc:Ignorable="w14">
+<w:styles xmlns:r="http://schemas.openxmlformats.org/officeDocument/2006/relationships" xmlns:w="http://schemas.openxmlformats.org/wordprocessingml/2006/main">
   <w:docDefaults>
     <w:rPrDefault>
       <w:rPr>
@@ -4011,6 +4036,7 @@
   <w:style w:type="paragraph" w:default="1" w:styleId="Normal">
     <w:name w:val="Normal"/>
     <w:qFormat/>
+    <w:rsid w:val="005F09DF"/>
   </w:style>
   <w:style w:type="paragraph" w:styleId="Ttulo1">
     <w:name w:val="heading 1"/>
@@ -4070,6 +4096,7 @@
     <w:uiPriority w:val="99"/>
     <w:semiHidden/>
     <w:unhideWhenUsed/>
+    <w:qFormat/>
     <w:tblPr>
       <w:tblInd w:w="0" w:type="dxa"/>
       <w:tblCellMar>

</xml_diff>

<commit_message>
GDD modificado. Agregado maquina de estados y resumen del flujo del juego
</commit_message>
<xml_diff>
--- a/NEA Games/Docs/GDD - AIR FORCE FIRE FIGHTER-A Rescue Adventure.docx
+++ b/NEA Games/Docs/GDD - AIR FORCE FIRE FIGHTER-A Rescue Adventure.docx
@@ -1762,61 +1762,63 @@
         <w:rPr>
           <w:rFonts w:eastAsia="Times New Roman" w:cs="Times New Roman"/>
           <w:color w:val="000000"/>
-          <w:lang w:val="en-US" w:eastAsia="es-AR"/>
-        </w:rPr>
-      </w:pPr>
-      <w:r>
-        <w:rPr>
-          <w:rFonts w:eastAsia="Times New Roman" w:cs="Times New Roman"/>
-          <w:color w:val="000000"/>
-          <w:lang w:val="en-US" w:eastAsia="es-AR"/>
-        </w:rPr>
-        <w:t xml:space="preserve">5. SECCION II – Gameplay y </w:t>
+          <w:lang w:eastAsia="es-AR"/>
+        </w:rPr>
+      </w:pPr>
+      <w:r>
+        <w:rPr>
+          <w:rFonts w:eastAsia="Times New Roman" w:cs="Times New Roman"/>
+          <w:color w:val="000000"/>
+          <w:lang w:eastAsia="es-AR"/>
+        </w:rPr>
+        <w:t xml:space="preserve">5. SECCION II – </w:t>
       </w:r>
       <w:proofErr w:type="spellStart"/>
       <w:r>
         <w:rPr>
           <w:rFonts w:eastAsia="Times New Roman" w:cs="Times New Roman"/>
           <w:color w:val="000000"/>
-          <w:lang w:val="en-US" w:eastAsia="es-AR"/>
-        </w:rPr>
-        <w:t>Mecánica</w:t>
+          <w:lang w:eastAsia="es-AR"/>
+        </w:rPr>
+        <w:t>Gameplay</w:t>
       </w:r>
       <w:proofErr w:type="spellEnd"/>
       <w:r>
         <w:rPr>
           <w:rFonts w:eastAsia="Times New Roman" w:cs="Times New Roman"/>
           <w:color w:val="000000"/>
-          <w:lang w:val="en-US" w:eastAsia="es-AR"/>
-        </w:rPr>
-        <w:t xml:space="preserve"> </w:t>
-      </w:r>
-      <w:proofErr w:type="gramStart"/>
-      <w:r>
-        <w:rPr>
-          <w:rFonts w:eastAsia="Times New Roman" w:cs="Times New Roman"/>
-          <w:color w:val="000000"/>
-          <w:lang w:val="en-US" w:eastAsia="es-AR"/>
-        </w:rPr>
-        <w:t>del</w:t>
-      </w:r>
-      <w:proofErr w:type="gramEnd"/>
-      <w:r>
-        <w:rPr>
-          <w:rFonts w:eastAsia="Times New Roman" w:cs="Times New Roman"/>
-          <w:color w:val="000000"/>
-          <w:lang w:val="en-US" w:eastAsia="es-AR"/>
-        </w:rPr>
-        <w:t xml:space="preserve"> </w:t>
+          <w:lang w:eastAsia="es-AR"/>
+        </w:rPr>
+        <w:t xml:space="preserve"> y Mecánica del juego</w:t>
+      </w:r>
+    </w:p>
+    <w:p>
+      <w:pPr>
+        <w:spacing w:after="0" w:line="240" w:lineRule="auto"/>
+        <w:jc w:val="both"/>
+        <w:rPr>
+          <w:rFonts w:eastAsia="Times New Roman" w:cs="Times New Roman"/>
+          <w:color w:val="000000"/>
+          <w:lang w:eastAsia="es-AR"/>
+        </w:rPr>
+      </w:pPr>
+      <w:r>
+        <w:rPr>
+          <w:rFonts w:eastAsia="Times New Roman" w:cs="Times New Roman"/>
+          <w:color w:val="000000"/>
+          <w:lang w:eastAsia="es-AR"/>
+        </w:rPr>
+        <w:tab/>
+        <w:t xml:space="preserve">5.1. </w:t>
       </w:r>
       <w:proofErr w:type="spellStart"/>
       <w:r>
         <w:rPr>
           <w:rFonts w:eastAsia="Times New Roman" w:cs="Times New Roman"/>
           <w:color w:val="000000"/>
-          <w:lang w:val="en-US" w:eastAsia="es-AR"/>
-        </w:rPr>
-        <w:t>juego</w:t>
+          <w:lang w:eastAsia="es-AR"/>
+        </w:rPr>
+        <w:t>Gameplay</w:t>
       </w:r>
       <w:proofErr w:type="spellEnd"/>
     </w:p>
@@ -1827,52 +1829,22 @@
         <w:rPr>
           <w:rFonts w:eastAsia="Times New Roman" w:cs="Times New Roman"/>
           <w:color w:val="000000"/>
-          <w:lang w:val="en-US" w:eastAsia="es-AR"/>
-        </w:rPr>
-      </w:pPr>
-      <w:r>
-        <w:rPr>
-          <w:rFonts w:eastAsia="Times New Roman" w:cs="Times New Roman"/>
-          <w:color w:val="000000"/>
-          <w:lang w:val="en-US" w:eastAsia="es-AR"/>
-        </w:rPr>
-        <w:tab/>
-        <w:t>5.1. Gamepla</w:t>
-      </w:r>
-      <w:bookmarkStart w:id="0" w:name="_GoBack"/>
-      <w:bookmarkEnd w:id="0"/>
-      <w:r>
-        <w:rPr>
-          <w:rFonts w:eastAsia="Times New Roman" w:cs="Times New Roman"/>
-          <w:color w:val="000000"/>
-          <w:lang w:val="en-US" w:eastAsia="es-AR"/>
-        </w:rPr>
-        <w:t>y</w:t>
-      </w:r>
-    </w:p>
-    <w:p>
-      <w:pPr>
-        <w:spacing w:after="0" w:line="240" w:lineRule="auto"/>
-        <w:jc w:val="both"/>
-        <w:rPr>
-          <w:rFonts w:eastAsia="Times New Roman" w:cs="Times New Roman"/>
-          <w:color w:val="000000"/>
-          <w:lang w:eastAsia="es-AR"/>
-        </w:rPr>
-      </w:pPr>
-      <w:r>
-        <w:rPr>
-          <w:rFonts w:eastAsia="Times New Roman" w:cs="Times New Roman"/>
-          <w:color w:val="000000"/>
-          <w:lang w:val="en-US" w:eastAsia="es-AR"/>
-        </w:rPr>
-        <w:tab/>
-      </w:r>
-      <w:r>
-        <w:rPr>
-          <w:rFonts w:eastAsia="Times New Roman" w:cs="Times New Roman"/>
-          <w:color w:val="000000"/>
-          <w:lang w:val="en-US" w:eastAsia="es-AR"/>
+          <w:lang w:eastAsia="es-AR"/>
+        </w:rPr>
+      </w:pPr>
+      <w:r>
+        <w:rPr>
+          <w:rFonts w:eastAsia="Times New Roman" w:cs="Times New Roman"/>
+          <w:color w:val="000000"/>
+          <w:lang w:eastAsia="es-AR"/>
+        </w:rPr>
+        <w:tab/>
+      </w:r>
+      <w:r>
+        <w:rPr>
+          <w:rFonts w:eastAsia="Times New Roman" w:cs="Times New Roman"/>
+          <w:color w:val="000000"/>
+          <w:lang w:eastAsia="es-AR"/>
         </w:rPr>
         <w:tab/>
       </w:r>
@@ -6655,6 +6627,7 @@
     <w:p>
       <w:pPr>
         <w:pStyle w:val="Ttulo1"/>
+        <w:jc w:val="both"/>
         <w:rPr>
           <w:rFonts w:eastAsia="Times New Roman"/>
           <w:sz w:val="24"/>
@@ -6674,6 +6647,7 @@
     <w:p>
       <w:pPr>
         <w:pStyle w:val="Ttulo2"/>
+        <w:jc w:val="both"/>
         <w:rPr>
           <w:rFonts w:eastAsia="Times New Roman"/>
           <w:lang w:eastAsia="es-AR"/>
@@ -6690,6 +6664,7 @@
     <w:p>
       <w:pPr>
         <w:spacing w:line="240" w:lineRule="auto"/>
+        <w:jc w:val="both"/>
         <w:rPr>
           <w:rFonts w:eastAsia="Times New Roman" w:cs="Times New Roman"/>
           <w:sz w:val="24"/>
@@ -6797,6 +6772,7 @@
     <w:p>
       <w:pPr>
         <w:spacing w:line="240" w:lineRule="auto"/>
+        <w:jc w:val="both"/>
         <w:rPr>
           <w:rFonts w:eastAsia="Times New Roman" w:cs="Times New Roman"/>
           <w:sz w:val="24"/>
@@ -6818,6 +6794,7 @@
     <w:p>
       <w:pPr>
         <w:spacing w:line="240" w:lineRule="auto"/>
+        <w:jc w:val="both"/>
         <w:rPr>
           <w:rFonts w:eastAsia="Times New Roman" w:cs="Times New Roman"/>
           <w:sz w:val="24"/>
@@ -6843,6 +6820,7 @@
           <w:numId w:val="1"/>
         </w:numPr>
         <w:spacing w:line="240" w:lineRule="auto"/>
+        <w:jc w:val="both"/>
         <w:textAlignment w:val="baseline"/>
         <w:rPr>
           <w:rFonts w:eastAsia="Times New Roman" w:cs="Times New Roman"/>
@@ -6912,6 +6890,7 @@
           <w:numId w:val="1"/>
         </w:numPr>
         <w:spacing w:line="240" w:lineRule="auto"/>
+        <w:jc w:val="both"/>
         <w:textAlignment w:val="baseline"/>
         <w:rPr>
           <w:rFonts w:eastAsia="Times New Roman" w:cs="Times New Roman"/>
@@ -6935,6 +6914,7 @@
     <w:p>
       <w:pPr>
         <w:spacing w:after="0" w:line="240" w:lineRule="auto"/>
+        <w:jc w:val="both"/>
         <w:rPr>
           <w:rFonts w:eastAsia="Times New Roman" w:cs="Times New Roman"/>
           <w:sz w:val="24"/>
@@ -6955,6 +6935,7 @@
     <w:p>
       <w:pPr>
         <w:pStyle w:val="Ttulo2"/>
+        <w:jc w:val="both"/>
         <w:rPr>
           <w:rFonts w:eastAsia="Times New Roman"/>
           <w:lang w:eastAsia="es-AR"/>
@@ -6971,6 +6952,7 @@
     <w:p>
       <w:pPr>
         <w:spacing w:line="240" w:lineRule="auto"/>
+        <w:jc w:val="both"/>
         <w:rPr>
           <w:rFonts w:eastAsia="Times New Roman" w:cs="Times New Roman"/>
           <w:sz w:val="28"/>
@@ -6996,6 +6978,7 @@
           <w:numId w:val="2"/>
         </w:numPr>
         <w:spacing w:after="0" w:line="240" w:lineRule="auto"/>
+        <w:jc w:val="both"/>
         <w:textAlignment w:val="baseline"/>
         <w:rPr>
           <w:rFonts w:eastAsia="Times New Roman" w:cs="Times New Roman"/>
@@ -7035,6 +7018,7 @@
           <w:numId w:val="3"/>
         </w:numPr>
         <w:spacing w:after="0" w:line="240" w:lineRule="auto"/>
+        <w:jc w:val="both"/>
         <w:textAlignment w:val="baseline"/>
         <w:rPr>
           <w:rFonts w:eastAsia="Times New Roman" w:cs="Times New Roman"/>
@@ -7074,6 +7058,7 @@
           <w:numId w:val="4"/>
         </w:numPr>
         <w:spacing w:after="0" w:line="240" w:lineRule="auto"/>
+        <w:jc w:val="both"/>
         <w:textAlignment w:val="baseline"/>
         <w:rPr>
           <w:rFonts w:eastAsia="Times New Roman" w:cs="Times New Roman"/>
@@ -7109,6 +7094,7 @@
     <w:p>
       <w:pPr>
         <w:spacing w:after="0" w:line="240" w:lineRule="auto"/>
+        <w:jc w:val="both"/>
         <w:rPr>
           <w:rFonts w:eastAsia="Times New Roman" w:cs="Times New Roman"/>
           <w:sz w:val="28"/>
@@ -7120,6 +7106,7 @@
     <w:p>
       <w:pPr>
         <w:pStyle w:val="Ttulo2"/>
+        <w:jc w:val="both"/>
         <w:rPr>
           <w:rFonts w:eastAsia="Times New Roman"/>
           <w:lang w:eastAsia="es-AR"/>
@@ -7135,6 +7122,7 @@
     </w:p>
     <w:p>
       <w:pPr>
+        <w:jc w:val="both"/>
         <w:rPr>
           <w:lang w:eastAsia="es-AR"/>
         </w:rPr>
@@ -7160,6 +7148,7 @@
     </w:p>
     <w:p>
       <w:pPr>
+        <w:jc w:val="both"/>
         <w:rPr>
           <w:lang w:eastAsia="es-AR"/>
         </w:rPr>
@@ -7235,10 +7224,9 @@
     <w:p>
       <w:pPr>
         <w:pStyle w:val="Ttulo1"/>
+        <w:jc w:val="both"/>
         <w:rPr>
           <w:rFonts w:eastAsia="Times New Roman"/>
-          <w:sz w:val="24"/>
-          <w:szCs w:val="24"/>
           <w:lang w:eastAsia="es-AR"/>
         </w:rPr>
       </w:pPr>
@@ -7247,12 +7235,144 @@
           <w:rFonts w:eastAsia="Times New Roman"/>
           <w:lang w:eastAsia="es-AR"/>
         </w:rPr>
+        <w:t xml:space="preserve">5. SECCION II – </w:t>
+      </w:r>
+      <w:proofErr w:type="spellStart"/>
+      <w:r>
+        <w:rPr>
+          <w:rFonts w:eastAsia="Times New Roman"/>
+          <w:lang w:eastAsia="es-AR"/>
+        </w:rPr>
+        <w:t>Gameplay</w:t>
+      </w:r>
+      <w:proofErr w:type="spellEnd"/>
+      <w:r>
+        <w:rPr>
+          <w:rFonts w:eastAsia="Times New Roman"/>
+          <w:lang w:eastAsia="es-AR"/>
+        </w:rPr>
+        <w:t xml:space="preserve"> y Mecánica del juego</w:t>
+      </w:r>
+    </w:p>
+    <w:p>
+      <w:pPr>
+        <w:pStyle w:val="Ttulo2"/>
+        <w:jc w:val="both"/>
+        <w:rPr>
+          <w:rFonts w:eastAsia="Times New Roman"/>
+          <w:lang w:eastAsia="es-AR"/>
+        </w:rPr>
+      </w:pPr>
+      <w:r>
+        <w:rPr>
+          <w:rFonts w:eastAsia="Times New Roman"/>
+          <w:lang w:eastAsia="es-AR"/>
+        </w:rPr>
+        <w:t>5.3. Transiciones de pantalla</w:t>
+      </w:r>
+    </w:p>
+    <w:p>
+      <w:pPr>
+        <w:pStyle w:val="Ttulo2"/>
+        <w:jc w:val="both"/>
+        <w:rPr>
+          <w:rFonts w:eastAsia="Times New Roman"/>
+          <w:lang w:eastAsia="es-AR"/>
+        </w:rPr>
+      </w:pPr>
+      <w:r>
+        <w:rPr>
+          <w:rFonts w:eastAsia="Times New Roman"/>
+          <w:lang w:eastAsia="es-AR"/>
+        </w:rPr>
+        <w:t>5.3.1. Diagrama de transición de pantalla  (máquina de estados)</w:t>
+      </w:r>
+    </w:p>
+    <w:p>
+      <w:pPr>
+        <w:jc w:val="both"/>
+        <w:rPr>
+          <w:lang w:eastAsia="es-AR"/>
+        </w:rPr>
+      </w:pPr>
+    </w:p>
+    <w:p>
+      <w:pPr>
+        <w:jc w:val="both"/>
+        <w:rPr>
+          <w:lang w:eastAsia="es-AR"/>
+        </w:rPr>
+      </w:pPr>
+      <w:r>
+        <w:object w:dxaOrig="9300" w:dyaOrig="7181">
+          <v:shapetype id="_x0000_t75" coordsize="21600,21600" o:spt="75" o:preferrelative="t" path="m@4@5l@4@11@9@11@9@5xe" filled="f" stroked="f">
+            <v:stroke joinstyle="miter"/>
+            <v:formulas>
+              <v:f eqn="if lineDrawn pixelLineWidth 0"/>
+              <v:f eqn="sum @0 1 0"/>
+              <v:f eqn="sum 0 0 @1"/>
+              <v:f eqn="prod @2 1 2"/>
+              <v:f eqn="prod @3 21600 pixelWidth"/>
+              <v:f eqn="prod @3 21600 pixelHeight"/>
+              <v:f eqn="sum @0 0 1"/>
+              <v:f eqn="prod @6 1 2"/>
+              <v:f eqn="prod @7 21600 pixelWidth"/>
+              <v:f eqn="sum @8 21600 0"/>
+              <v:f eqn="prod @7 21600 pixelHeight"/>
+              <v:f eqn="sum @10 21600 0"/>
+            </v:formulas>
+            <v:path o:extrusionok="f" gradientshapeok="t" o:connecttype="rect"/>
+            <o:lock v:ext="edit" aspectratio="t"/>
+          </v:shapetype>
+          <v:shape id="_x0000_i1025" type="#_x0000_t75" style="width:464.55pt;height:358.3pt" o:ole="">
+            <v:imagedata r:id="rId6" o:title=""/>
+          </v:shape>
+          <o:OLEObject Type="Embed" ProgID="Visio.Drawing.11" ShapeID="_x0000_i1025" DrawAspect="Content" ObjectID="_1443633440" r:id="rId7"/>
+        </w:object>
+      </w:r>
+      <w:bookmarkStart w:id="0" w:name="_GoBack"/>
+      <w:bookmarkEnd w:id="0"/>
+    </w:p>
+    <w:p>
+      <w:pPr>
+        <w:jc w:val="both"/>
+        <w:rPr>
+          <w:lang w:eastAsia="es-AR"/>
+        </w:rPr>
+      </w:pPr>
+    </w:p>
+    <w:p>
+      <w:pPr>
+        <w:jc w:val="both"/>
+        <w:rPr>
+          <w:lang w:eastAsia="es-AR"/>
+        </w:rPr>
+      </w:pPr>
+    </w:p>
+    <w:p>
+      <w:pPr>
+        <w:pStyle w:val="Ttulo1"/>
+        <w:jc w:val="both"/>
+        <w:rPr>
+          <w:rFonts w:eastAsia="Times New Roman"/>
+          <w:sz w:val="24"/>
+          <w:szCs w:val="24"/>
+          <w:lang w:eastAsia="es-AR"/>
+        </w:rPr>
+      </w:pPr>
+      <w:r>
+        <w:rPr>
+          <w:rFonts w:eastAsia="Times New Roman"/>
+          <w:lang w:eastAsia="es-AR"/>
+        </w:rPr>
+        <w:lastRenderedPageBreak/>
         <w:t>6. SECCIÓN III - Historia, Escenario  y Personajes</w:t>
       </w:r>
     </w:p>
     <w:p>
       <w:pPr>
         <w:pStyle w:val="Ttulo2"/>
+        <w:jc w:val="both"/>
         <w:rPr>
           <w:rFonts w:eastAsia="Times New Roman"/>
           <w:lang w:eastAsia="es-AR"/>
@@ -7269,6 +7389,7 @@
     <w:p>
       <w:pPr>
         <w:spacing w:line="240" w:lineRule="auto"/>
+        <w:jc w:val="both"/>
         <w:rPr>
           <w:rFonts w:eastAsia="Times New Roman" w:cs="Times New Roman"/>
           <w:sz w:val="28"/>
@@ -7538,6 +7659,7 @@
     <w:p>
       <w:pPr>
         <w:pStyle w:val="Ttulo2"/>
+        <w:jc w:val="both"/>
         <w:rPr>
           <w:rFonts w:eastAsia="Times New Roman"/>
           <w:lang w:eastAsia="es-AR"/>
@@ -7554,6 +7676,7 @@
     <w:p>
       <w:pPr>
         <w:spacing w:line="240" w:lineRule="auto"/>
+        <w:jc w:val="both"/>
         <w:rPr>
           <w:rFonts w:eastAsia="Times New Roman" w:cs="Times New Roman"/>
           <w:sz w:val="24"/>
@@ -7597,6 +7720,7 @@
     <w:p>
       <w:pPr>
         <w:spacing w:line="240" w:lineRule="auto"/>
+        <w:jc w:val="both"/>
         <w:rPr>
           <w:rFonts w:eastAsia="Times New Roman" w:cs="Times New Roman"/>
           <w:sz w:val="24"/>
@@ -7653,6 +7777,7 @@
     <w:p>
       <w:pPr>
         <w:spacing w:line="240" w:lineRule="auto"/>
+        <w:jc w:val="both"/>
         <w:rPr>
           <w:rFonts w:eastAsia="Times New Roman" w:cs="Times New Roman"/>
           <w:sz w:val="24"/>
@@ -7723,6 +7848,7 @@
     <w:p>
       <w:pPr>
         <w:spacing w:line="240" w:lineRule="auto"/>
+        <w:jc w:val="both"/>
         <w:rPr>
           <w:rFonts w:eastAsia="Times New Roman" w:cs="Times New Roman"/>
           <w:sz w:val="24"/>
@@ -7796,7 +7922,7 @@
           <w:shd w:val="clear" w:color="auto" w:fill="FFFFFF"/>
           <w:lang w:eastAsia="es-AR"/>
         </w:rPr>
-        <w:t xml:space="preserve"> de 13 años. El acude rápida y desesperadamente a su hogar infestado de llamas y humo, sorpresivamente encuentra a su hijo tirado en el suelo del jardín pidiendo auxilio, había podido escapar de las llamas pero sin posibilidad de encontrar a su madre. Rubens ingresa a la casa en llamas, buscando desesperadamente a </w:t>
+        <w:t xml:space="preserve"> de 13 años. El acude rápida y desesperadamente a su hogar infestado de llamas y humo, sorpresivamente encuentra a su hijo tirado en el suelo del jardín pidiendo auxilio, había podido escapar de las llamas pero sin posibilidad de encontrar a su madre. Rubens ingresa a la casa en llamas, buscando desesperadamente a su mujer. Luego, llegan bomberos y colegas de Rubens para ayudarlo. En ese momento, tras una búsqueda intensa y desesperada, finalmente encuentra a su mujer atrapada entre escombros, a lo que intenta abrirse paso a través de ellos para poder liberarla, pero el humo y el calor aumentaban cada vez más y él no lograba sacarla de allí aún. Con la casa a punto de desplomarse, sus colegas ingresan a buscarlo para evitar más pérdidas de vida. Rubens escucha que su mujer le dice que huya y salve su vida y se encargue de su </w:t>
       </w:r>
       <w:r>
         <w:rPr>
@@ -7808,12 +7934,13 @@
           <w:lang w:eastAsia="es-AR"/>
         </w:rPr>
         <w:lastRenderedPageBreak/>
-        <w:t>su mujer. Luego, llegan bomberos y colegas de Rubens para ayudarlo. En ese momento, tras una búsqueda intensa y desesperada, finalmente encuentra a su mujer atrapada entre escombros, a lo que intenta abrirse paso a través de ellos para poder liberarla, pero el humo y el calor aumentaban cada vez más y él no lograba sacarla de allí aún. Con la casa a punto de desplomarse, sus colegas ingresan a buscarlo para evitar más pérdidas de vida. Rubens escucha que su mujer le dice que huya y salve su vida y se encargue de su hijo, que ya no había oportunidad para ella. El no desistía, seguía intentando con lágrimas en los ojos, sin importar lo que pasara. De pronto, sus colegas lo ven debajo de unas vigas  a punto de desplomarse sobre él, lo advierten con un grito feroz, a lo que él no reacciona por lo tanto deciden sacarlo por la fuerza, dejando a su esposa atascada y ya fallecida.</w:t>
+        <w:t>hijo, que ya no había oportunidad para ella. El no desistía, seguía intentando con lágrimas en los ojos, sin importar lo que pasara. De pronto, sus colegas lo ven debajo de unas vigas  a punto de desplomarse sobre él, lo advierten con un grito feroz, a lo que él no reacciona por lo tanto deciden sacarlo por la fuerza, dejando a su esposa atascada y ya fallecida.</w:t>
       </w:r>
     </w:p>
     <w:p>
       <w:pPr>
         <w:spacing w:line="240" w:lineRule="auto"/>
+        <w:jc w:val="both"/>
         <w:rPr>
           <w:rFonts w:eastAsia="Times New Roman" w:cs="Times New Roman"/>
           <w:sz w:val="24"/>
@@ -7836,6 +7963,7 @@
     <w:p>
       <w:pPr>
         <w:pStyle w:val="Ttulo2"/>
+        <w:jc w:val="both"/>
         <w:rPr>
           <w:rFonts w:eastAsia="Times New Roman"/>
           <w:lang w:eastAsia="es-AR"/>
@@ -7852,6 +7980,7 @@
     <w:p>
       <w:pPr>
         <w:pStyle w:val="Ttulo2"/>
+        <w:jc w:val="both"/>
         <w:rPr>
           <w:rFonts w:eastAsia="Times New Roman"/>
           <w:lang w:eastAsia="es-AR"/>
@@ -7868,6 +7997,7 @@
     <w:p>
       <w:pPr>
         <w:spacing w:line="240" w:lineRule="auto"/>
+        <w:jc w:val="both"/>
         <w:rPr>
           <w:rFonts w:eastAsia="Times New Roman" w:cs="Times New Roman"/>
           <w:sz w:val="24"/>
@@ -7932,6 +8062,7 @@
     </w:p>
     <w:p>
       <w:pPr>
+        <w:jc w:val="both"/>
         <w:rPr>
           <w:rFonts w:eastAsia="Times New Roman" w:cs="Times New Roman"/>
           <w:color w:val="000000"/>
@@ -7953,17 +8084,19 @@
     </w:p>
     <w:p>
       <w:pPr>
-        <w:rPr>
-          <w:rFonts w:eastAsia="Times New Roman" w:cs="Times New Roman"/>
-          <w:color w:val="000000"/>
-          <w:sz w:val="24"/>
-          <w:szCs w:val="24"/>
-          <w:lang w:eastAsia="es-AR"/>
-        </w:rPr>
-      </w:pPr>
-    </w:p>
-    <w:p>
-      <w:pPr>
+        <w:jc w:val="both"/>
+        <w:rPr>
+          <w:rFonts w:eastAsia="Times New Roman" w:cs="Times New Roman"/>
+          <w:color w:val="000000"/>
+          <w:sz w:val="24"/>
+          <w:szCs w:val="24"/>
+          <w:lang w:eastAsia="es-AR"/>
+        </w:rPr>
+      </w:pPr>
+    </w:p>
+    <w:p>
+      <w:pPr>
+        <w:jc w:val="both"/>
         <w:rPr>
           <w:color w:val="FF0000"/>
         </w:rPr>

</xml_diff>